<commit_message>
base datos 1 y 2
</commit_message>
<xml_diff>
--- a/BD - BASE DE DATOS/ACTIVIDADES/AP6.docx
+++ b/BD - BASE DE DATOS/ACTIVIDADES/AP6.docx
@@ -137,6 +137,199 @@
     </w:p>
     <w:p>
       <w:pPr>
+        <w:rPr>
+          <w:rFonts w:cstheme="minorHAnsi"/>
+          <w:sz w:val="24"/>
+        </w:rPr>
+      </w:pPr>
+      <w:r>
+        <w:rPr>
+          <w:rFonts w:cstheme="minorHAnsi"/>
+          <w:sz w:val="24"/>
+        </w:rPr>
+        <w:t>CAMION (</w:t>
+      </w:r>
+      <w:r>
+        <w:rPr>
+          <w:rFonts w:cstheme="minorHAnsi"/>
+          <w:sz w:val="24"/>
+        </w:rPr>
+        <w:t xml:space="preserve">Potencia, </w:t>
+      </w:r>
+      <w:r>
+        <w:rPr>
+          <w:rFonts w:cstheme="minorHAnsi"/>
+          <w:sz w:val="24"/>
+        </w:rPr>
+        <w:t>Matricula</w:t>
+      </w:r>
+      <w:r>
+        <w:rPr>
+          <w:rFonts w:cstheme="minorHAnsi"/>
+          <w:sz w:val="24"/>
+        </w:rPr>
+        <w:t>, Modelo, Tipo</w:t>
+      </w:r>
+      <w:r>
+        <w:rPr>
+          <w:rFonts w:cstheme="minorHAnsi"/>
+          <w:sz w:val="24"/>
+        </w:rPr>
+        <w:t>)</w:t>
+      </w:r>
+    </w:p>
+    <w:p>
+      <w:pPr>
+        <w:rPr>
+          <w:rFonts w:cstheme="minorHAnsi"/>
+          <w:sz w:val="24"/>
+        </w:rPr>
+      </w:pPr>
+      <w:r>
+        <w:rPr>
+          <w:rFonts w:cstheme="minorHAnsi"/>
+          <w:sz w:val="24"/>
+        </w:rPr>
+        <w:t>CAMIONERO (</w:t>
+      </w:r>
+      <w:r>
+        <w:rPr>
+          <w:rFonts w:cstheme="minorHAnsi"/>
+          <w:sz w:val="24"/>
+        </w:rPr>
+        <w:t>DNI</w:t>
+      </w:r>
+      <w:r>
+        <w:rPr>
+          <w:rFonts w:cstheme="minorHAnsi"/>
+          <w:sz w:val="24"/>
+        </w:rPr>
+        <w:t xml:space="preserve">, Población, Nombre, </w:t>
+      </w:r>
+      <w:proofErr w:type="spellStart"/>
+      <w:r>
+        <w:rPr>
+          <w:rFonts w:cstheme="minorHAnsi"/>
+          <w:sz w:val="24"/>
+        </w:rPr>
+        <w:t>Tfno</w:t>
+      </w:r>
+      <w:proofErr w:type="spellEnd"/>
+      <w:r>
+        <w:rPr>
+          <w:rFonts w:cstheme="minorHAnsi"/>
+          <w:sz w:val="24"/>
+        </w:rPr>
+        <w:t>, Dirección, Salario)</w:t>
+      </w:r>
+    </w:p>
+    <w:p>
+      <w:pPr>
+        <w:rPr>
+          <w:rFonts w:cstheme="minorHAnsi"/>
+          <w:sz w:val="24"/>
+        </w:rPr>
+      </w:pPr>
+      <w:r>
+        <w:rPr>
+          <w:rFonts w:cstheme="minorHAnsi"/>
+          <w:sz w:val="24"/>
+        </w:rPr>
+        <w:tab/>
+        <w:t>Matricula CAJ → CAMION</w:t>
+      </w:r>
+    </w:p>
+    <w:p>
+      <w:pPr>
+        <w:rPr>
+          <w:rFonts w:cstheme="minorHAnsi"/>
+          <w:sz w:val="24"/>
+        </w:rPr>
+      </w:pPr>
+      <w:r>
+        <w:rPr>
+          <w:rFonts w:cstheme="minorHAnsi"/>
+          <w:sz w:val="24"/>
+        </w:rPr>
+        <w:t>CONDUCE</w:t>
+      </w:r>
+      <w:r>
+        <w:rPr>
+          <w:rFonts w:cstheme="minorHAnsi"/>
+          <w:sz w:val="24"/>
+        </w:rPr>
+        <w:t xml:space="preserve"> </w:t>
+      </w:r>
+      <w:r>
+        <w:rPr>
+          <w:rFonts w:cstheme="minorHAnsi"/>
+          <w:sz w:val="24"/>
+        </w:rPr>
+        <w:t>(DNI, Matricula)</w:t>
+      </w:r>
+    </w:p>
+    <w:p>
+      <w:pPr>
+        <w:rPr>
+          <w:rFonts w:cstheme="minorHAnsi"/>
+          <w:sz w:val="24"/>
+        </w:rPr>
+      </w:pPr>
+      <w:r>
+        <w:rPr>
+          <w:rFonts w:cstheme="minorHAnsi"/>
+          <w:sz w:val="24"/>
+        </w:rPr>
+        <w:t>PAQUETE (Código, Descripción, Destinatario, Dirección, DNI, Código)</w:t>
+      </w:r>
+    </w:p>
+    <w:p>
+      <w:pPr>
+        <w:rPr>
+          <w:rFonts w:cstheme="minorHAnsi"/>
+          <w:sz w:val="24"/>
+        </w:rPr>
+      </w:pPr>
+      <w:r>
+        <w:rPr>
+          <w:rFonts w:cstheme="minorHAnsi"/>
+          <w:sz w:val="24"/>
+        </w:rPr>
+        <w:tab/>
+        <w:t xml:space="preserve">DNI CAJ </w:t>
+      </w:r>
+      <w:r>
+        <w:rPr>
+          <w:rFonts w:cstheme="minorHAnsi"/>
+          <w:sz w:val="24"/>
+        </w:rPr>
+        <w:t>→ CAMIO</w:t>
+      </w:r>
+      <w:r>
+        <w:rPr>
+          <w:rFonts w:cstheme="minorHAnsi"/>
+          <w:sz w:val="24"/>
+        </w:rPr>
+        <w:t>NERO</w:t>
+      </w:r>
+    </w:p>
+    <w:p>
+      <w:pPr>
+        <w:rPr>
+          <w:rFonts w:cstheme="minorHAnsi"/>
+          <w:sz w:val="24"/>
+        </w:rPr>
+      </w:pPr>
+      <w:r>
+        <w:rPr>
+          <w:rFonts w:cstheme="minorHAnsi"/>
+          <w:sz w:val="24"/>
+        </w:rPr>
+        <w:t>PROVINCIA (Código, Nombre)</w:t>
+      </w:r>
+    </w:p>
+    <w:p>
+      <w:pPr>
         <w:pStyle w:val="Prrafodelista"/>
         <w:ind w:left="0"/>
         <w:rPr>
@@ -144,13 +337,96 @@
           <w:sz w:val="24"/>
         </w:rPr>
       </w:pPr>
-      <w:r>
-        <w:rPr>
-          <w:rFonts w:cstheme="minorHAnsi"/>
-          <w:sz w:val="24"/>
-        </w:rPr>
-        <w:t>CAMION - ()</w:t>
-      </w:r>
+    </w:p>
+    <w:p>
+      <w:pPr>
+        <w:pStyle w:val="Prrafodelista"/>
+        <w:ind w:left="0"/>
+        <w:rPr>
+          <w:rFonts w:cstheme="minorHAnsi"/>
+          <w:sz w:val="24"/>
+        </w:rPr>
+      </w:pPr>
+    </w:p>
+    <w:p>
+      <w:pPr>
+        <w:pStyle w:val="Prrafodelista"/>
+        <w:ind w:left="0"/>
+        <w:rPr>
+          <w:rFonts w:cstheme="minorHAnsi"/>
+          <w:sz w:val="24"/>
+        </w:rPr>
+      </w:pPr>
+    </w:p>
+    <w:p>
+      <w:pPr>
+        <w:pStyle w:val="Prrafodelista"/>
+        <w:ind w:left="0"/>
+        <w:rPr>
+          <w:rFonts w:cstheme="minorHAnsi"/>
+          <w:sz w:val="24"/>
+        </w:rPr>
+      </w:pPr>
+    </w:p>
+    <w:p>
+      <w:pPr>
+        <w:pStyle w:val="Prrafodelista"/>
+        <w:ind w:left="0"/>
+        <w:rPr>
+          <w:rFonts w:cstheme="minorHAnsi"/>
+          <w:sz w:val="24"/>
+        </w:rPr>
+      </w:pPr>
+    </w:p>
+    <w:p>
+      <w:pPr>
+        <w:pStyle w:val="Prrafodelista"/>
+        <w:ind w:left="0"/>
+        <w:rPr>
+          <w:rFonts w:cstheme="minorHAnsi"/>
+          <w:sz w:val="24"/>
+        </w:rPr>
+      </w:pPr>
+    </w:p>
+    <w:p>
+      <w:pPr>
+        <w:pStyle w:val="Prrafodelista"/>
+        <w:ind w:left="0"/>
+        <w:rPr>
+          <w:rFonts w:cstheme="minorHAnsi"/>
+          <w:sz w:val="24"/>
+        </w:rPr>
+      </w:pPr>
+    </w:p>
+    <w:p>
+      <w:pPr>
+        <w:pStyle w:val="Prrafodelista"/>
+        <w:ind w:left="0"/>
+        <w:rPr>
+          <w:rFonts w:cstheme="minorHAnsi"/>
+          <w:sz w:val="24"/>
+        </w:rPr>
+      </w:pPr>
+    </w:p>
+    <w:p>
+      <w:pPr>
+        <w:pStyle w:val="Prrafodelista"/>
+        <w:ind w:left="0"/>
+        <w:rPr>
+          <w:rFonts w:cstheme="minorHAnsi"/>
+          <w:sz w:val="24"/>
+        </w:rPr>
+      </w:pPr>
+    </w:p>
+    <w:p>
+      <w:pPr>
+        <w:pStyle w:val="Prrafodelista"/>
+        <w:ind w:left="0"/>
+        <w:rPr>
+          <w:rFonts w:cstheme="minorHAnsi"/>
+          <w:sz w:val="24"/>
+        </w:rPr>
+      </w:pPr>
     </w:p>
     <w:p>
       <w:pPr>
@@ -169,6 +445,7 @@
           <w:sz w:val="24"/>
           <w:u w:val="single"/>
         </w:rPr>
+        <w:lastRenderedPageBreak/>
         <w:t>EJERCICIO</w:t>
       </w:r>
       <w:r>
@@ -204,13 +481,13 @@
           <w:lang w:eastAsia="es-ES"/>
         </w:rPr>
         <w:drawing>
-          <wp:anchor distT="0" distB="0" distL="114300" distR="114300" simplePos="0" relativeHeight="251659264" behindDoc="0" locked="0" layoutInCell="1" allowOverlap="1" wp14:anchorId="077AD45D" wp14:editId="148335DD">
+          <wp:anchor distT="0" distB="0" distL="114300" distR="114300" simplePos="0" relativeHeight="251659264" behindDoc="0" locked="0" layoutInCell="1" allowOverlap="1" wp14:anchorId="077AD45D" wp14:editId="32C1313B">
             <wp:simplePos x="0" y="0"/>
             <wp:positionH relativeFrom="margin">
-              <wp:posOffset>-510496</wp:posOffset>
+              <wp:posOffset>-728980</wp:posOffset>
             </wp:positionH>
             <wp:positionV relativeFrom="margin">
-              <wp:posOffset>5529388</wp:posOffset>
+              <wp:posOffset>718820</wp:posOffset>
             </wp:positionV>
             <wp:extent cx="6816090" cy="3630295"/>
             <wp:effectExtent l="0" t="0" r="0" b="1905"/>
@@ -271,19 +548,135 @@
       <w:pPr>
         <w:rPr>
           <w:rFonts w:cstheme="minorHAnsi"/>
+          <w:sz w:val="24"/>
+        </w:rPr>
+      </w:pPr>
+      <w:r>
+        <w:rPr>
+          <w:rFonts w:cstheme="minorHAnsi"/>
+          <w:sz w:val="24"/>
+        </w:rPr>
+        <w:t>CLIENTE (Nombre, dirección, NIF-CIF, provincia, CP, teléfono)</w:t>
+      </w:r>
+    </w:p>
+    <w:p>
+      <w:pPr>
+        <w:rPr>
+          <w:rFonts w:cstheme="minorHAnsi"/>
+          <w:sz w:val="24"/>
+        </w:rPr>
+      </w:pPr>
+      <w:r>
+        <w:rPr>
+          <w:rFonts w:cstheme="minorHAnsi"/>
+          <w:sz w:val="24"/>
+        </w:rPr>
+        <w:t xml:space="preserve">EMPRESA (Nombre, dirección, NIF-CIF, provincia, CP, </w:t>
+      </w:r>
+      <w:r>
+        <w:rPr>
+          <w:rFonts w:cstheme="minorHAnsi"/>
+          <w:sz w:val="24"/>
+        </w:rPr>
+        <w:t>teléfono</w:t>
+      </w:r>
+      <w:r>
+        <w:rPr>
+          <w:rFonts w:cstheme="minorHAnsi"/>
+          <w:sz w:val="24"/>
+        </w:rPr>
+        <w:t>, NIF-</w:t>
+      </w:r>
+      <w:proofErr w:type="spellStart"/>
+      <w:r>
+        <w:rPr>
+          <w:rFonts w:cstheme="minorHAnsi"/>
+          <w:sz w:val="24"/>
+        </w:rPr>
+        <w:t>CI</w:t>
+      </w:r>
+      <w:r>
+        <w:rPr>
+          <w:rFonts w:cstheme="minorHAnsi"/>
+          <w:sz w:val="24"/>
+        </w:rPr>
+        <w:t>F</w:t>
+      </w:r>
+      <w:r>
+        <w:rPr>
+          <w:rFonts w:cstheme="minorHAnsi"/>
+          <w:sz w:val="24"/>
+        </w:rPr>
+        <w:t>_clientes</w:t>
+      </w:r>
+      <w:proofErr w:type="spellEnd"/>
+      <w:r>
+        <w:rPr>
+          <w:rFonts w:cstheme="minorHAnsi"/>
+          <w:sz w:val="24"/>
+        </w:rPr>
+        <w:t>)</w:t>
+      </w:r>
+    </w:p>
+    <w:p>
+      <w:pPr>
+        <w:rPr>
+          <w:rFonts w:cstheme="minorHAnsi"/>
+          <w:sz w:val="24"/>
+        </w:rPr>
+      </w:pPr>
+      <w:r>
+        <w:rPr>
+          <w:rFonts w:cstheme="minorHAnsi"/>
+          <w:sz w:val="24"/>
+        </w:rPr>
+        <w:t>ARTICULO (Precio, descripción, código)</w:t>
+      </w:r>
+    </w:p>
+    <w:p>
+      <w:pPr>
+        <w:rPr>
+          <w:rFonts w:cstheme="minorHAnsi"/>
+          <w:sz w:val="24"/>
+        </w:rPr>
+      </w:pPr>
+      <w:r>
+        <w:rPr>
+          <w:rFonts w:cstheme="minorHAnsi"/>
+          <w:sz w:val="24"/>
+        </w:rPr>
+        <w:t>FACTURA (Fecha, total, numero factura)</w:t>
+      </w:r>
+    </w:p>
+    <w:p>
+      <w:pPr>
+        <w:rPr>
+          <w:rFonts w:cstheme="minorHAnsi"/>
+          <w:sz w:val="24"/>
+        </w:rPr>
+      </w:pPr>
+      <w:r>
+        <w:rPr>
+          <w:rFonts w:cstheme="minorHAnsi"/>
+          <w:sz w:val="24"/>
+        </w:rPr>
+        <w:t>CONTIENE (Cantidad, total línea, código, numero factura)</w:t>
+      </w:r>
+    </w:p>
+    <w:p>
+      <w:pPr>
+        <w:rPr>
+          <w:rFonts w:cstheme="minorHAnsi"/>
+          <w:sz w:val="24"/>
+        </w:rPr>
+      </w:pPr>
+      <w:r>
+        <w:rPr>
+          <w:rFonts w:cstheme="minorHAnsi"/>
           <w:b/>
           <w:sz w:val="24"/>
           <w:u w:val="single"/>
         </w:rPr>
-      </w:pPr>
-      <w:r>
-        <w:rPr>
-          <w:rFonts w:cstheme="minorHAnsi"/>
-          <w:b/>
-          <w:sz w:val="24"/>
-          <w:u w:val="single"/>
-        </w:rPr>
-        <w:lastRenderedPageBreak/>
         <w:br w:type="page"/>
       </w:r>
     </w:p>
@@ -398,6 +791,86 @@
             </a:graphic>
           </wp:inline>
         </w:drawing>
+      </w:r>
+    </w:p>
+    <w:p>
+      <w:pPr>
+        <w:pStyle w:val="Prrafodelista"/>
+        <w:spacing w:after="200" w:line="276" w:lineRule="auto"/>
+        <w:jc w:val="both"/>
+        <w:rPr>
+          <w:rFonts w:cstheme="minorHAnsi"/>
+        </w:rPr>
+      </w:pPr>
+      <w:r>
+        <w:rPr>
+          <w:rFonts w:cstheme="minorHAnsi"/>
+        </w:rPr>
+        <w:t>SOCIOS</w:t>
+      </w:r>
+    </w:p>
+    <w:p>
+      <w:pPr>
+        <w:pStyle w:val="Prrafodelista"/>
+        <w:spacing w:after="200" w:line="276" w:lineRule="auto"/>
+        <w:jc w:val="both"/>
+        <w:rPr>
+          <w:rFonts w:cstheme="minorHAnsi"/>
+        </w:rPr>
+      </w:pPr>
+      <w:r>
+        <w:rPr>
+          <w:rFonts w:cstheme="minorHAnsi"/>
+        </w:rPr>
+        <w:t xml:space="preserve">PRESTAMOS </w:t>
+      </w:r>
+    </w:p>
+    <w:p>
+      <w:pPr>
+        <w:pStyle w:val="Prrafodelista"/>
+        <w:spacing w:after="200" w:line="276" w:lineRule="auto"/>
+        <w:jc w:val="both"/>
+        <w:rPr>
+          <w:rFonts w:cstheme="minorHAnsi"/>
+        </w:rPr>
+      </w:pPr>
+      <w:r>
+        <w:rPr>
+          <w:rFonts w:cstheme="minorHAnsi"/>
+        </w:rPr>
+        <w:t xml:space="preserve">COPIAS </w:t>
+      </w:r>
+    </w:p>
+    <w:p>
+      <w:pPr>
+        <w:pStyle w:val="Prrafodelista"/>
+        <w:spacing w:after="200" w:line="276" w:lineRule="auto"/>
+        <w:jc w:val="both"/>
+        <w:rPr>
+          <w:rFonts w:cstheme="minorHAnsi"/>
+        </w:rPr>
+      </w:pPr>
+      <w:r>
+        <w:rPr>
+          <w:rFonts w:cstheme="minorHAnsi"/>
+        </w:rPr>
+        <w:t xml:space="preserve">OBRA </w:t>
+      </w:r>
+    </w:p>
+    <w:p>
+      <w:pPr>
+        <w:pStyle w:val="Prrafodelista"/>
+        <w:spacing w:after="200" w:line="276" w:lineRule="auto"/>
+        <w:jc w:val="both"/>
+        <w:rPr>
+          <w:rFonts w:cstheme="minorHAnsi"/>
+        </w:rPr>
+      </w:pPr>
+      <w:r>
+        <w:rPr>
+          <w:rFonts w:cstheme="minorHAnsi"/>
+        </w:rPr>
+        <w:t xml:space="preserve">AUTORES </w:t>
       </w:r>
     </w:p>
     <w:p>

</xml_diff>

<commit_message>
AEV 2 y BD
</commit_message>
<xml_diff>
--- a/BD - BASE DE DATOS/ACTIVIDADES/AP6.docx
+++ b/BD - BASE DE DATOS/ACTIVIDADES/AP6.docx
@@ -296,21 +296,7 @@
           <w:sz w:val="24"/>
         </w:rPr>
         <w:tab/>
-        <w:t xml:space="preserve">DNI CAJ </w:t>
-      </w:r>
-      <w:r>
-        <w:rPr>
-          <w:rFonts w:cstheme="minorHAnsi"/>
-          <w:sz w:val="24"/>
-        </w:rPr>
-        <w:t>→ CAMIO</w:t>
-      </w:r>
-      <w:r>
-        <w:rPr>
-          <w:rFonts w:cstheme="minorHAnsi"/>
-          <w:sz w:val="24"/>
-        </w:rPr>
-        <w:t>NERO</w:t>
+        <w:t>DNI CAJ → CAMIONERO</w:t>
       </w:r>
     </w:p>
     <w:p>
@@ -481,7 +467,7 @@
           <w:lang w:eastAsia="es-ES"/>
         </w:rPr>
         <w:drawing>
-          <wp:anchor distT="0" distB="0" distL="114300" distR="114300" simplePos="0" relativeHeight="251659264" behindDoc="0" locked="0" layoutInCell="1" allowOverlap="1" wp14:anchorId="077AD45D" wp14:editId="32C1313B">
+          <wp:anchor distT="0" distB="0" distL="114300" distR="114300" simplePos="0" relativeHeight="251659264" behindDoc="0" locked="0" layoutInCell="1" allowOverlap="1" wp14:anchorId="077AD45D" wp14:editId="16E5E1AB">
             <wp:simplePos x="0" y="0"/>
             <wp:positionH relativeFrom="margin">
               <wp:posOffset>-728980</wp:posOffset>
@@ -808,6 +794,27 @@
         </w:rPr>
         <w:t>SOCIOS</w:t>
       </w:r>
+      <w:r>
+        <w:rPr>
+          <w:rFonts w:cstheme="minorHAnsi"/>
+        </w:rPr>
+        <w:t xml:space="preserve"> (Dirección, teléfono, apellidos, nombre, </w:t>
+      </w:r>
+      <w:proofErr w:type="spellStart"/>
+      <w:r>
+        <w:rPr>
+          <w:rFonts w:cstheme="minorHAnsi"/>
+          <w:u w:val="single"/>
+        </w:rPr>
+        <w:t>cod_socio</w:t>
+      </w:r>
+      <w:proofErr w:type="spellEnd"/>
+      <w:r>
+        <w:rPr>
+          <w:rFonts w:cstheme="minorHAnsi"/>
+        </w:rPr>
+        <w:t>)</w:t>
+      </w:r>
     </w:p>
     <w:p>
       <w:pPr>
@@ -823,6 +830,68 @@
           <w:rFonts w:cstheme="minorHAnsi"/>
         </w:rPr>
         <w:t xml:space="preserve">PRESTAMOS </w:t>
+      </w:r>
+      <w:r>
+        <w:rPr>
+          <w:rFonts w:cstheme="minorHAnsi"/>
+        </w:rPr>
+        <w:t>(</w:t>
+      </w:r>
+      <w:proofErr w:type="spellStart"/>
+      <w:r>
+        <w:rPr>
+          <w:rFonts w:cstheme="minorHAnsi"/>
+        </w:rPr>
+        <w:t>Id_prestamos</w:t>
+      </w:r>
+      <w:proofErr w:type="spellEnd"/>
+      <w:r>
+        <w:rPr>
+          <w:rFonts w:cstheme="minorHAnsi"/>
+        </w:rPr>
+        <w:t xml:space="preserve">, </w:t>
+      </w:r>
+      <w:proofErr w:type="spellStart"/>
+      <w:r>
+        <w:rPr>
+          <w:rFonts w:cstheme="minorHAnsi"/>
+        </w:rPr>
+        <w:t>fecha_dev</w:t>
+      </w:r>
+      <w:proofErr w:type="spellEnd"/>
+      <w:r>
+        <w:rPr>
+          <w:rFonts w:cstheme="minorHAnsi"/>
+        </w:rPr>
+        <w:t xml:space="preserve">, </w:t>
+      </w:r>
+      <w:proofErr w:type="spellStart"/>
+      <w:r>
+        <w:rPr>
+          <w:rFonts w:cstheme="minorHAnsi"/>
+        </w:rPr>
+        <w:t>fecha_prest</w:t>
+      </w:r>
+      <w:proofErr w:type="spellEnd"/>
+      <w:r>
+        <w:rPr>
+          <w:rFonts w:cstheme="minorHAnsi"/>
+        </w:rPr>
+        <w:t xml:space="preserve">, </w:t>
+      </w:r>
+      <w:proofErr w:type="spellStart"/>
+      <w:r>
+        <w:rPr>
+          <w:rFonts w:cstheme="minorHAnsi"/>
+        </w:rPr>
+        <w:t>fecha_tope</w:t>
+      </w:r>
+      <w:proofErr w:type="spellEnd"/>
+      <w:r>
+        <w:rPr>
+          <w:rFonts w:cstheme="minorHAnsi"/>
+        </w:rPr>
+        <w:t>)</w:t>
       </w:r>
     </w:p>
     <w:p>
@@ -963,6 +1032,98 @@
         <w:sz w:val="28"/>
       </w:rPr>
     </w:pPr>
+    <w:r>
+      <w:rPr>
+        <w:b/>
+        <w:noProof/>
+        <w:sz w:val="28"/>
+        <w:lang w:eastAsia="es-ES"/>
+      </w:rPr>
+      <mc:AlternateContent>
+        <mc:Choice Requires="wps">
+          <w:drawing>
+            <wp:anchor distT="0" distB="0" distL="114300" distR="114300" simplePos="0" relativeHeight="251661312" behindDoc="0" locked="0" layoutInCell="1" allowOverlap="1" wp14:anchorId="23AA9F8B" wp14:editId="310E9138">
+              <wp:simplePos x="0" y="0"/>
+              <wp:positionH relativeFrom="column">
+                <wp:posOffset>4238625</wp:posOffset>
+              </wp:positionH>
+              <wp:positionV relativeFrom="paragraph">
+                <wp:posOffset>-372110</wp:posOffset>
+              </wp:positionV>
+              <wp:extent cx="2152650" cy="266700"/>
+              <wp:effectExtent l="0" t="0" r="19050" b="19050"/>
+              <wp:wrapNone/>
+              <wp:docPr id="1197431693" name="Cuadro de texto 1"/>
+              <wp:cNvGraphicFramePr/>
+              <a:graphic xmlns:a="http://schemas.openxmlformats.org/drawingml/2006/main">
+                <a:graphicData uri="http://schemas.microsoft.com/office/word/2010/wordprocessingShape">
+                  <wps:wsp>
+                    <wps:cNvSpPr txBox="1"/>
+                    <wps:spPr>
+                      <a:xfrm>
+                        <a:off x="0" y="0"/>
+                        <a:ext cx="2152650" cy="266700"/>
+                      </a:xfrm>
+                      <a:prstGeom prst="rect">
+                        <a:avLst/>
+                      </a:prstGeom>
+                      <a:solidFill>
+                        <a:schemeClr val="lt1"/>
+                      </a:solidFill>
+                      <a:ln w="6350">
+                        <a:solidFill>
+                          <a:prstClr val="black"/>
+                        </a:solidFill>
+                      </a:ln>
+                    </wps:spPr>
+                    <wps:txbx>
+                      <w:txbxContent>
+                        <w:p>
+                          <w:r>
+                            <w:t>Alberto Bolta Sanmateu – 1º DAW</w:t>
+                          </w:r>
+                        </w:p>
+                      </w:txbxContent>
+                    </wps:txbx>
+                    <wps:bodyPr rot="0" spcFirstLastPara="0" vertOverflow="overflow" horzOverflow="overflow" vert="horz" wrap="square" lIns="91440" tIns="45720" rIns="91440" bIns="45720" numCol="1" spcCol="0" rtlCol="0" fromWordArt="0" anchor="t" anchorCtr="0" forceAA="0" compatLnSpc="1">
+                      <a:prstTxWarp prst="textNoShape">
+                        <a:avLst/>
+                      </a:prstTxWarp>
+                      <a:noAutofit/>
+                    </wps:bodyPr>
+                  </wps:wsp>
+                </a:graphicData>
+              </a:graphic>
+              <wp14:sizeRelH relativeFrom="margin">
+                <wp14:pctWidth>0</wp14:pctWidth>
+              </wp14:sizeRelH>
+              <wp14:sizeRelV relativeFrom="margin">
+                <wp14:pctHeight>0</wp14:pctHeight>
+              </wp14:sizeRelV>
+            </wp:anchor>
+          </w:drawing>
+        </mc:Choice>
+        <mc:Fallback>
+          <w:pict>
+            <v:shapetype w14:anchorId="23AA9F8B" id="_x0000_t202" coordsize="21600,21600" o:spt="202" path="m,l,21600r21600,l21600,xe">
+              <v:stroke joinstyle="miter"/>
+              <v:path gradientshapeok="t" o:connecttype="rect"/>
+            </v:shapetype>
+            <v:shape id="Cuadro de texto 1" o:spid="_x0000_s1026" type="#_x0000_t202" style="position:absolute;left:0;text-align:left;margin-left:333.75pt;margin-top:-29.3pt;width:169.5pt;height:21pt;z-index:251661312;visibility:visible;mso-wrap-style:square;mso-width-percent:0;mso-height-percent:0;mso-wrap-distance-left:9pt;mso-wrap-distance-top:0;mso-wrap-distance-right:9pt;mso-wrap-distance-bottom:0;mso-position-horizontal:absolute;mso-position-horizontal-relative:text;mso-position-vertical:absolute;mso-position-vertical-relative:text;mso-width-percent:0;mso-height-percent:0;mso-width-relative:margin;mso-height-relative:margin;v-text-anchor:top" o:gfxdata="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" fillcolor="white [3201]" strokeweight=".5pt">
+              <v:textbox>
+                <w:txbxContent>
+                  <w:p>
+                    <w:r>
+                      <w:t>Alberto Bolta Sanmateu – 1º DAW</w:t>
+                    </w:r>
+                  </w:p>
+                </w:txbxContent>
+              </v:textbox>
+            </v:shape>
+          </w:pict>
+        </mc:Fallback>
+      </mc:AlternateContent>
+    </w:r>
     <w:r>
       <w:rPr>
         <w:b/>

</xml_diff>